<commit_message>
Call from my machine to remote server
</commit_message>
<xml_diff>
--- a/Screen shot confirmation for the iss setup on IBM cloud.docx
+++ b/Screen shot confirmation for the iss setup on IBM cloud.docx
@@ -21,8 +21,6 @@
         </w:rPr>
         <w:t xml:space="preserve">Screen shot confirmation for the iss setup on IBM cloud. </w:t>
       </w:r>
-      <w:bookmarkStart w:id="0" w:name="_GoBack"/>
-      <w:bookmarkEnd w:id="0"/>
     </w:p>
     <w:p>
       <w:pPr>
@@ -95,6 +93,77 @@
                   </pic:nvPicPr>
                   <pic:blipFill>
                     <a:blip r:embed="rId5"/>
+                    <a:stretch>
+                      <a:fillRect/>
+                    </a:stretch>
+                  </pic:blipFill>
+                  <pic:spPr>
+                    <a:xfrm>
+                      <a:off x="0" y="0"/>
+                      <a:ext cx="5943600" cy="3343275"/>
+                    </a:xfrm>
+                    <a:prstGeom prst="rect">
+                      <a:avLst/>
+                    </a:prstGeom>
+                  </pic:spPr>
+                </pic:pic>
+              </a:graphicData>
+            </a:graphic>
+          </wp:inline>
+        </w:drawing>
+      </w:r>
+    </w:p>
+    <w:p>
+      <w:pPr>
+        <w:rPr>
+          <w:noProof/>
+        </w:rPr>
+      </w:pPr>
+    </w:p>
+    <w:p>
+      <w:pPr>
+        <w:rPr>
+          <w:noProof/>
+        </w:rPr>
+      </w:pPr>
+      <w:r>
+        <w:rPr>
+          <w:noProof/>
+        </w:rPr>
+        <w:lastRenderedPageBreak/>
+        <w:t>Call from my machine to the application deployed on the remot</w:t>
+      </w:r>
+      <w:bookmarkStart w:id="0" w:name="_GoBack"/>
+      <w:bookmarkEnd w:id="0"/>
+      <w:r>
+        <w:rPr>
+          <w:noProof/>
+        </w:rPr>
+        <w:t>e server.</w:t>
+      </w:r>
+    </w:p>
+    <w:p>
+      <w:r>
+        <w:rPr>
+          <w:noProof/>
+        </w:rPr>
+        <w:drawing>
+          <wp:inline distT="0" distB="0" distL="0" distR="0" wp14:anchorId="6F0C340E" wp14:editId="03A92E51">
+            <wp:extent cx="5943600" cy="3343275"/>
+            <wp:effectExtent l="0" t="0" r="0" b="9525"/>
+            <wp:docPr id="3" name="Picture 3"/>
+            <wp:cNvGraphicFramePr>
+              <a:graphicFrameLocks xmlns:a="http://schemas.openxmlformats.org/drawingml/2006/main" noChangeAspect="1"/>
+            </wp:cNvGraphicFramePr>
+            <a:graphic xmlns:a="http://schemas.openxmlformats.org/drawingml/2006/main">
+              <a:graphicData uri="http://schemas.openxmlformats.org/drawingml/2006/picture">
+                <pic:pic xmlns:pic="http://schemas.openxmlformats.org/drawingml/2006/picture">
+                  <pic:nvPicPr>
+                    <pic:cNvPr id="1" name=""/>
+                    <pic:cNvPicPr/>
+                  </pic:nvPicPr>
+                  <pic:blipFill>
+                    <a:blip r:embed="rId6"/>
                     <a:stretch>
                       <a:fillRect/>
                     </a:stretch>

</xml_diff>